<commit_message>
3/10 - Updated Chapter 2 and References
</commit_message>
<xml_diff>
--- a/Monografia/Partes/Referencias.docx
+++ b/Monografia/Partes/Referencias.docx
@@ -206,7 +206,6 @@
     <w:p>
       <w:pPr>
         <w:rPr>
-          <w:b/>
           <w:lang w:val="pt-BR"/>
         </w:rPr>
       </w:pPr>
@@ -243,6 +242,298 @@
           <w:lang w:val="pt-BR"/>
         </w:rPr>
         <w:t>Processamento de Imagens: Métodos e Análises</w:t>
+      </w:r>
+    </w:p>
+    <w:p>
+      <w:r>
+        <w:rPr>
+          <w:b/>
+        </w:rPr>
+        <w:t>Matthew Brown and David G. Lowe</w:t>
+      </w:r>
+      <w:r>
+        <w:rPr>
+          <w:b/>
+        </w:rPr>
+        <w:t xml:space="preserve"> </w:t>
+      </w:r>
+      <w:r>
+        <w:t>Automatic Panoramic Image Stitching using Invariant Features</w:t>
+      </w:r>
+      <w:r>
+        <w:t xml:space="preserve"> 2007</w:t>
+      </w:r>
+    </w:p>
+    <w:p>
+      <w:r>
+        <w:rPr>
+          <w:b/>
+        </w:rPr>
+        <w:t xml:space="preserve">Rolf G. </w:t>
+      </w:r>
+      <w:proofErr w:type="spellStart"/>
+      <w:r>
+        <w:rPr>
+          <w:b/>
+        </w:rPr>
+        <w:t>Kuehni</w:t>
+      </w:r>
+      <w:proofErr w:type="spellEnd"/>
+      <w:r>
+        <w:rPr>
+          <w:b/>
+        </w:rPr>
+        <w:t>.</w:t>
+      </w:r>
+      <w:r>
+        <w:t xml:space="preserve"> </w:t>
+      </w:r>
+      <w:r>
+        <w:t>Color Space and Its Divisions: Color Order from Antiquity to the Present</w:t>
+      </w:r>
+      <w:r>
+        <w:t>, 2003</w:t>
+      </w:r>
+    </w:p>
+    <w:p>
+      <w:pPr>
+        <w:rPr>
+          <w:lang w:val="pt-BR"/>
+        </w:rPr>
+      </w:pPr>
+      <w:r>
+        <w:rPr>
+          <w:b/>
+          <w:lang w:val="pt-BR"/>
+        </w:rPr>
+        <w:t xml:space="preserve">Konstantinos N. </w:t>
+      </w:r>
+      <w:proofErr w:type="spellStart"/>
+      <w:r>
+        <w:rPr>
+          <w:b/>
+          <w:lang w:val="pt-BR"/>
+        </w:rPr>
+        <w:t>Plataniotis</w:t>
+      </w:r>
+      <w:proofErr w:type="spellEnd"/>
+      <w:r>
+        <w:rPr>
+          <w:b/>
+          <w:lang w:val="pt-BR"/>
+        </w:rPr>
+        <w:t xml:space="preserve">; </w:t>
+      </w:r>
+      <w:proofErr w:type="spellStart"/>
+      <w:r>
+        <w:rPr>
+          <w:b/>
+          <w:lang w:val="pt-BR"/>
+        </w:rPr>
+        <w:t>Anastasios</w:t>
+      </w:r>
+      <w:proofErr w:type="spellEnd"/>
+      <w:r>
+        <w:rPr>
+          <w:b/>
+          <w:lang w:val="pt-BR"/>
+        </w:rPr>
+        <w:t xml:space="preserve"> N. </w:t>
+      </w:r>
+      <w:proofErr w:type="spellStart"/>
+      <w:r>
+        <w:rPr>
+          <w:b/>
+          <w:lang w:val="pt-BR"/>
+        </w:rPr>
+        <w:t>Venetsanopoulos</w:t>
+      </w:r>
+      <w:proofErr w:type="spellEnd"/>
+      <w:r>
+        <w:rPr>
+          <w:b/>
+          <w:lang w:val="pt-BR"/>
+        </w:rPr>
+        <w:t xml:space="preserve"> </w:t>
+      </w:r>
+      <w:r>
+        <w:rPr>
+          <w:lang w:val="pt-BR"/>
+        </w:rPr>
+        <w:t xml:space="preserve">Color </w:t>
+      </w:r>
+      <w:proofErr w:type="spellStart"/>
+      <w:r>
+        <w:rPr>
+          <w:lang w:val="pt-BR"/>
+        </w:rPr>
+        <w:t>Image</w:t>
+      </w:r>
+      <w:proofErr w:type="spellEnd"/>
+      <w:r>
+        <w:rPr>
+          <w:lang w:val="pt-BR"/>
+        </w:rPr>
+        <w:t xml:space="preserve"> </w:t>
+      </w:r>
+      <w:proofErr w:type="spellStart"/>
+      <w:r>
+        <w:rPr>
+          <w:lang w:val="pt-BR"/>
+        </w:rPr>
+        <w:t>Processing</w:t>
+      </w:r>
+      <w:proofErr w:type="spellEnd"/>
+      <w:r>
+        <w:rPr>
+          <w:lang w:val="pt-BR"/>
+        </w:rPr>
+        <w:t xml:space="preserve"> </w:t>
+      </w:r>
+      <w:proofErr w:type="spellStart"/>
+      <w:r>
+        <w:rPr>
+          <w:lang w:val="pt-BR"/>
+        </w:rPr>
+        <w:t>and</w:t>
+      </w:r>
+      <w:proofErr w:type="spellEnd"/>
+      <w:r>
+        <w:rPr>
+          <w:lang w:val="pt-BR"/>
+        </w:rPr>
+        <w:t xml:space="preserve"> </w:t>
+      </w:r>
+      <w:proofErr w:type="spellStart"/>
+      <w:r>
+        <w:rPr>
+          <w:lang w:val="pt-BR"/>
+        </w:rPr>
+        <w:t>Applications</w:t>
+      </w:r>
+      <w:proofErr w:type="spellEnd"/>
+      <w:r>
+        <w:rPr>
+          <w:lang w:val="pt-BR"/>
+        </w:rPr>
+        <w:t>, 2000</w:t>
+      </w:r>
+    </w:p>
+    <w:p>
+      <w:r>
+        <w:rPr>
+          <w:b/>
+        </w:rPr>
+        <w:t xml:space="preserve">Martin </w:t>
+      </w:r>
+      <w:proofErr w:type="spellStart"/>
+      <w:r>
+        <w:rPr>
+          <w:b/>
+        </w:rPr>
+        <w:t>Loesdau</w:t>
+      </w:r>
+      <w:proofErr w:type="spellEnd"/>
+      <w:r>
+        <w:rPr>
+          <w:b/>
+        </w:rPr>
+        <w:t>;</w:t>
+      </w:r>
+      <w:r>
+        <w:rPr>
+          <w:b/>
+        </w:rPr>
+        <w:t xml:space="preserve"> Sébastien </w:t>
+      </w:r>
+      <w:proofErr w:type="spellStart"/>
+      <w:r>
+        <w:rPr>
+          <w:b/>
+        </w:rPr>
+        <w:t>Chabrier</w:t>
+      </w:r>
+      <w:proofErr w:type="spellEnd"/>
+      <w:r>
+        <w:rPr>
+          <w:b/>
+        </w:rPr>
+        <w:t>;</w:t>
+      </w:r>
+      <w:r>
+        <w:rPr>
+          <w:b/>
+        </w:rPr>
+        <w:t xml:space="preserve"> and Alban </w:t>
+      </w:r>
+      <w:proofErr w:type="spellStart"/>
+      <w:r>
+        <w:rPr>
+          <w:b/>
+        </w:rPr>
+        <w:t>Gabillon</w:t>
+      </w:r>
+      <w:proofErr w:type="spellEnd"/>
+      <w:r>
+        <w:rPr>
+          <w:b/>
+        </w:rPr>
+        <w:t xml:space="preserve">. </w:t>
+      </w:r>
+      <w:r>
+        <w:t>Hue and Saturation in the RGB Color Space</w:t>
+      </w:r>
+      <w:r>
+        <w:t>, 2014</w:t>
+      </w:r>
+    </w:p>
+    <w:p>
+      <w:pPr>
+        <w:rPr>
+          <w:b/>
+          <w:lang w:val="pt-BR"/>
+        </w:rPr>
+      </w:pPr>
+      <w:r>
+        <w:rPr>
+          <w:b/>
+          <w:lang w:val="pt-BR"/>
+        </w:rPr>
+        <w:t xml:space="preserve">ENVI - </w:t>
+      </w:r>
+      <w:r>
+        <w:rPr>
+          <w:lang w:val="pt-BR"/>
+        </w:rPr>
+        <w:t xml:space="preserve">Guia do ENVI em Português. </w:t>
+      </w:r>
+      <w:proofErr w:type="spellStart"/>
+      <w:r>
+        <w:rPr>
+          <w:lang w:val="pt-BR"/>
+        </w:rPr>
+        <w:t>Sulsoft</w:t>
+      </w:r>
+      <w:proofErr w:type="spellEnd"/>
+      <w:r>
+        <w:rPr>
+          <w:lang w:val="pt-BR"/>
+        </w:rPr>
+        <w:t xml:space="preserve">, 2000. </w:t>
+      </w:r>
+      <w:proofErr w:type="spellStart"/>
+      <w:r>
+        <w:rPr>
+          <w:lang w:val="pt-BR"/>
+        </w:rPr>
+        <w:t>Diponível</w:t>
+      </w:r>
+      <w:proofErr w:type="spellEnd"/>
+      <w:r>
+        <w:rPr>
+          <w:lang w:val="pt-BR"/>
+        </w:rPr>
+        <w:t xml:space="preserve"> em www.sulsoft.com.br. Acesso em 15 out. 2006.</w:t>
       </w:r>
       <w:bookmarkStart w:id="0" w:name="_GoBack"/>
       <w:bookmarkEnd w:id="0"/>

</xml_diff>

<commit_message>
25/10 - 1st version of monography
</commit_message>
<xml_diff>
--- a/Monografia/Partes/Referencias.docx
+++ b/Monografia/Partes/Referencias.docx
@@ -32,7 +32,21 @@
         <w:rPr>
           <w:lang w:val="pt-BR"/>
         </w:rPr>
-        <w:t xml:space="preserve"> Residências Inteligentes. [S.l.]: Livraria</w:t>
+        <w:t xml:space="preserve"> Residências Inteligentes. [</w:t>
+      </w:r>
+      <w:proofErr w:type="spellStart"/>
+      <w:r>
+        <w:rPr>
+          <w:lang w:val="pt-BR"/>
+        </w:rPr>
+        <w:t>S.l</w:t>
+      </w:r>
+      <w:proofErr w:type="spellEnd"/>
+      <w:r>
+        <w:rPr>
+          <w:lang w:val="pt-BR"/>
+        </w:rPr>
+        <w:t>.]: Livraria</w:t>
       </w:r>
       <w:r>
         <w:rPr>
@@ -112,7 +126,21 @@
         <w:rPr>
           <w:lang w:val="pt-BR"/>
         </w:rPr>
-        <w:t>SEGeT2005. [S.l.: s.n.], 2005.</w:t>
+        <w:t>SEGeT2005. [</w:t>
+      </w:r>
+      <w:proofErr w:type="spellStart"/>
+      <w:r>
+        <w:rPr>
+          <w:lang w:val="pt-BR"/>
+        </w:rPr>
+        <w:t>S.l</w:t>
+      </w:r>
+      <w:proofErr w:type="spellEnd"/>
+      <w:r>
+        <w:rPr>
+          <w:lang w:val="pt-BR"/>
+        </w:rPr>
+        <w:t>.: s.n.], 2005.</w:t>
       </w:r>
     </w:p>
     <w:p>
@@ -132,7 +160,35 @@
         <w:rPr>
           <w:lang w:val="pt-BR"/>
         </w:rPr>
-        <w:t xml:space="preserve"> Domótica - Introducción. Agosto 2010.</w:t>
+        <w:t xml:space="preserve"> </w:t>
+      </w:r>
+      <w:proofErr w:type="spellStart"/>
+      <w:r>
+        <w:rPr>
+          <w:lang w:val="pt-BR"/>
+        </w:rPr>
+        <w:t>Domótica</w:t>
+      </w:r>
+      <w:proofErr w:type="spellEnd"/>
+      <w:r>
+        <w:rPr>
+          <w:lang w:val="pt-BR"/>
+        </w:rPr>
+        <w:t xml:space="preserve"> - </w:t>
+      </w:r>
+      <w:proofErr w:type="spellStart"/>
+      <w:r>
+        <w:rPr>
+          <w:lang w:val="pt-BR"/>
+        </w:rPr>
+        <w:t>Introducción</w:t>
+      </w:r>
+      <w:proofErr w:type="spellEnd"/>
+      <w:r>
+        <w:rPr>
+          <w:lang w:val="pt-BR"/>
+        </w:rPr>
+        <w:t>. Agosto 2010.</w:t>
       </w:r>
       <w:r>
         <w:rPr>
@@ -210,7 +266,21 @@
         <w:rPr>
           <w:b/>
         </w:rPr>
-        <w:t>Rolf G. Kuehni.</w:t>
+        <w:t xml:space="preserve">Rolf G. </w:t>
+      </w:r>
+      <w:proofErr w:type="spellStart"/>
+      <w:r>
+        <w:rPr>
+          <w:b/>
+        </w:rPr>
+        <w:t>Kuehni</w:t>
+      </w:r>
+      <w:proofErr w:type="spellEnd"/>
+      <w:r>
+        <w:rPr>
+          <w:b/>
+        </w:rPr>
+        <w:t>.</w:t>
       </w:r>
       <w:r>
         <w:t xml:space="preserve"> </w:t>
@@ -227,7 +297,49 @@
         <w:rPr>
           <w:b/>
         </w:rPr>
-        <w:t xml:space="preserve">Konstantinos N. Plataniotis; Anastasios N. Venetsanopoulos </w:t>
+        <w:t xml:space="preserve">Konstantinos N. </w:t>
+      </w:r>
+      <w:proofErr w:type="spellStart"/>
+      <w:r>
+        <w:rPr>
+          <w:b/>
+        </w:rPr>
+        <w:t>Plataniotis</w:t>
+      </w:r>
+      <w:proofErr w:type="spellEnd"/>
+      <w:r>
+        <w:rPr>
+          <w:b/>
+        </w:rPr>
+        <w:t xml:space="preserve">; </w:t>
+      </w:r>
+      <w:proofErr w:type="spellStart"/>
+      <w:r>
+        <w:rPr>
+          <w:b/>
+        </w:rPr>
+        <w:t>Anastasios</w:t>
+      </w:r>
+      <w:proofErr w:type="spellEnd"/>
+      <w:r>
+        <w:rPr>
+          <w:b/>
+        </w:rPr>
+        <w:t xml:space="preserve"> N. </w:t>
+      </w:r>
+      <w:proofErr w:type="spellStart"/>
+      <w:r>
+        <w:rPr>
+          <w:b/>
+        </w:rPr>
+        <w:t>Venetsanopoulos</w:t>
+      </w:r>
+      <w:proofErr w:type="spellEnd"/>
+      <w:r>
+        <w:rPr>
+          <w:b/>
+        </w:rPr>
+        <w:t xml:space="preserve"> </w:t>
       </w:r>
       <w:r>
         <w:t>Color Image Processing and Applications, 2000</w:t>
@@ -238,8 +350,16 @@
         <w:rPr>
           <w:b/>
         </w:rPr>
-        <w:t>Martin Loesdau</w:t>
-      </w:r>
+        <w:t xml:space="preserve">Martin </w:t>
+      </w:r>
+      <w:proofErr w:type="spellStart"/>
+      <w:r>
+        <w:rPr>
+          <w:b/>
+        </w:rPr>
+        <w:t>Loesdau</w:t>
+      </w:r>
+      <w:proofErr w:type="spellEnd"/>
       <w:r>
         <w:rPr>
           <w:b/>
@@ -250,8 +370,16 @@
         <w:rPr>
           <w:b/>
         </w:rPr>
-        <w:t xml:space="preserve"> Sébastien Chabrier</w:t>
-      </w:r>
+        <w:t xml:space="preserve"> Sébastien </w:t>
+      </w:r>
+      <w:proofErr w:type="spellStart"/>
+      <w:r>
+        <w:rPr>
+          <w:b/>
+        </w:rPr>
+        <w:t>Chabrier</w:t>
+      </w:r>
+      <w:proofErr w:type="spellEnd"/>
       <w:r>
         <w:rPr>
           <w:b/>
@@ -262,8 +390,16 @@
         <w:rPr>
           <w:b/>
         </w:rPr>
-        <w:t xml:space="preserve"> and Alban Gabillon</w:t>
-      </w:r>
+        <w:t xml:space="preserve"> and Alban </w:t>
+      </w:r>
+      <w:proofErr w:type="spellStart"/>
+      <w:r>
+        <w:rPr>
+          <w:b/>
+        </w:rPr>
+        <w:t>Gabillon</w:t>
+      </w:r>
+      <w:proofErr w:type="spellEnd"/>
       <w:r>
         <w:rPr>
           <w:b/>
@@ -291,7 +427,35 @@
         <w:rPr>
           <w:lang w:val="pt-BR"/>
         </w:rPr>
-        <w:t>Guia do ENVI em Português. Sulsoft, 2000. Diponível em www.sulsoft.com.br. Acesso em 15 out. 2006.</w:t>
+        <w:t xml:space="preserve">Guia do ENVI em Português. </w:t>
+      </w:r>
+      <w:proofErr w:type="spellStart"/>
+      <w:r>
+        <w:rPr>
+          <w:lang w:val="pt-BR"/>
+        </w:rPr>
+        <w:t>Sulsoft</w:t>
+      </w:r>
+      <w:proofErr w:type="spellEnd"/>
+      <w:r>
+        <w:rPr>
+          <w:lang w:val="pt-BR"/>
+        </w:rPr>
+        <w:t xml:space="preserve">, 2000. </w:t>
+      </w:r>
+      <w:proofErr w:type="spellStart"/>
+      <w:r>
+        <w:rPr>
+          <w:lang w:val="pt-BR"/>
+        </w:rPr>
+        <w:t>Diponível</w:t>
+      </w:r>
+      <w:proofErr w:type="spellEnd"/>
+      <w:r>
+        <w:rPr>
+          <w:lang w:val="pt-BR"/>
+        </w:rPr>
+        <w:t xml:space="preserve"> em www.sulsoft.com.br. Acesso em 15 out. 2006.</w:t>
       </w:r>
     </w:p>
     <w:p>
@@ -299,8 +463,30 @@
         <w:rPr>
           <w:b/>
         </w:rPr>
-        <w:t>Communication Santanu Santra</w:t>
-      </w:r>
+        <w:t xml:space="preserve">Communication </w:t>
+      </w:r>
+      <w:proofErr w:type="spellStart"/>
+      <w:r>
+        <w:rPr>
+          <w:b/>
+        </w:rPr>
+        <w:t>Santanu</w:t>
+      </w:r>
+      <w:proofErr w:type="spellEnd"/>
+      <w:r>
+        <w:rPr>
+          <w:b/>
+        </w:rPr>
+        <w:t xml:space="preserve"> </w:t>
+      </w:r>
+      <w:proofErr w:type="spellStart"/>
+      <w:r>
+        <w:rPr>
+          <w:b/>
+        </w:rPr>
+        <w:t>Santra</w:t>
+      </w:r>
+      <w:proofErr w:type="spellEnd"/>
       <w:r>
         <w:rPr>
           <w:b/>
@@ -311,10 +497,40 @@
         <w:rPr>
           <w:b/>
         </w:rPr>
-        <w:t xml:space="preserve"> Pinaki Pratim Acharjya</w:t>
-      </w:r>
-      <w:r>
-        <w:t xml:space="preserve"> A Study And Analysis on Computer Network Topology For Data </w:t>
+        <w:t xml:space="preserve"> Pinaki </w:t>
+      </w:r>
+      <w:proofErr w:type="spellStart"/>
+      <w:r>
+        <w:rPr>
+          <w:b/>
+        </w:rPr>
+        <w:t>Pratim</w:t>
+      </w:r>
+      <w:proofErr w:type="spellEnd"/>
+      <w:r>
+        <w:rPr>
+          <w:b/>
+        </w:rPr>
+        <w:t xml:space="preserve"> </w:t>
+      </w:r>
+      <w:proofErr w:type="spellStart"/>
+      <w:r>
+        <w:rPr>
+          <w:b/>
+        </w:rPr>
+        <w:t>Acharjya</w:t>
+      </w:r>
+      <w:proofErr w:type="spellEnd"/>
+      <w:r>
+        <w:t xml:space="preserve"> </w:t>
+      </w:r>
+      <w:proofErr w:type="gramStart"/>
+      <w:r>
+        <w:t>A</w:t>
+      </w:r>
+      <w:proofErr w:type="gramEnd"/>
+      <w:r>
+        <w:t xml:space="preserve"> Study And Analysis on Computer Network Topology For Data </w:t>
       </w:r>
       <w:r>
         <w:t>2013</w:t>
@@ -325,8 +541,16 @@
         <w:rPr>
           <w:b/>
         </w:rPr>
-        <w:t>Hermann Kopetz</w:t>
-      </w:r>
+        <w:t xml:space="preserve">Hermann </w:t>
+      </w:r>
+      <w:proofErr w:type="spellStart"/>
+      <w:r>
+        <w:rPr>
+          <w:b/>
+        </w:rPr>
+        <w:t>Kopetz</w:t>
+      </w:r>
+      <w:proofErr w:type="spellEnd"/>
       <w:r>
         <w:t xml:space="preserve"> </w:t>
       </w:r>
@@ -338,11 +562,89 @@
       </w:r>
     </w:p>
     <w:p>
-      <w:r>
-        <w:rPr>
-          <w:b/>
-        </w:rPr>
-        <w:t>Nourhene Maalel, Enrico Natalizio, Abdelmadjid Bouabdallah, Pierre Roux, Mounir Kellil Reliability</w:t>
+      <w:proofErr w:type="spellStart"/>
+      <w:r>
+        <w:rPr>
+          <w:b/>
+        </w:rPr>
+        <w:t>Nourhene</w:t>
+      </w:r>
+      <w:proofErr w:type="spellEnd"/>
+      <w:r>
+        <w:rPr>
+          <w:b/>
+        </w:rPr>
+        <w:t xml:space="preserve"> </w:t>
+      </w:r>
+      <w:proofErr w:type="spellStart"/>
+      <w:r>
+        <w:rPr>
+          <w:b/>
+        </w:rPr>
+        <w:t>Maalel</w:t>
+      </w:r>
+      <w:proofErr w:type="spellEnd"/>
+      <w:r>
+        <w:rPr>
+          <w:b/>
+        </w:rPr>
+        <w:t xml:space="preserve">, Enrico </w:t>
+      </w:r>
+      <w:proofErr w:type="spellStart"/>
+      <w:r>
+        <w:rPr>
+          <w:b/>
+        </w:rPr>
+        <w:t>Natalizio</w:t>
+      </w:r>
+      <w:proofErr w:type="spellEnd"/>
+      <w:r>
+        <w:rPr>
+          <w:b/>
+        </w:rPr>
+        <w:t xml:space="preserve">, </w:t>
+      </w:r>
+      <w:proofErr w:type="spellStart"/>
+      <w:r>
+        <w:rPr>
+          <w:b/>
+        </w:rPr>
+        <w:t>Abdelmadjid</w:t>
+      </w:r>
+      <w:proofErr w:type="spellEnd"/>
+      <w:r>
+        <w:rPr>
+          <w:b/>
+        </w:rPr>
+        <w:t xml:space="preserve"> </w:t>
+      </w:r>
+      <w:proofErr w:type="spellStart"/>
+      <w:r>
+        <w:rPr>
+          <w:b/>
+        </w:rPr>
+        <w:t>Bouabdallah</w:t>
+      </w:r>
+      <w:proofErr w:type="spellEnd"/>
+      <w:r>
+        <w:rPr>
+          <w:b/>
+        </w:rPr>
+        <w:t xml:space="preserve">, Pierre Roux, Mounir </w:t>
+      </w:r>
+      <w:proofErr w:type="spellStart"/>
+      <w:r>
+        <w:rPr>
+          <w:b/>
+        </w:rPr>
+        <w:t>Kellil</w:t>
+      </w:r>
+      <w:proofErr w:type="spellEnd"/>
+      <w:r>
+        <w:rPr>
+          <w:b/>
+        </w:rPr>
+        <w:t xml:space="preserve"> Reliability</w:t>
       </w:r>
       <w:r>
         <w:t xml:space="preserve"> for emergency applications in Internet of Things, 2013</w:t>
@@ -362,8 +664,17 @@
           <w:b/>
           <w:lang w:val="pt-BR"/>
         </w:rPr>
-        <w:t>Tiago Vilela Tapparo</w:t>
-      </w:r>
+        <w:t xml:space="preserve">Tiago Vilela </w:t>
+      </w:r>
+      <w:proofErr w:type="spellStart"/>
+      <w:r>
+        <w:rPr>
+          <w:b/>
+          <w:lang w:val="pt-BR"/>
+        </w:rPr>
+        <w:t>Tapparo</w:t>
+      </w:r>
+      <w:proofErr w:type="spellEnd"/>
       <w:r>
         <w:rPr>
           <w:b/>
@@ -406,27 +717,275 @@
           <w:lang w:val="pt-BR"/>
         </w:rPr>
       </w:pPr>
-      <w:r>
-        <w:rPr>
-          <w:b/>
-          <w:lang w:val="pt-BR"/>
-        </w:rPr>
-        <w:t xml:space="preserve">Masato Kobiyama; Pedro Luiz Borges Chaffe </w:t>
-      </w:r>
-      <w:r>
-        <w:rPr>
-          <w:lang w:val="pt-BR"/>
-        </w:rPr>
-        <w:t xml:space="preserve"> </w:t>
-      </w:r>
-      <w:bookmarkStart w:id="0" w:name="_GoBack"/>
+      <w:proofErr w:type="spellStart"/>
+      <w:r>
+        <w:rPr>
+          <w:b/>
+          <w:lang w:val="pt-BR"/>
+        </w:rPr>
+        <w:t>Masato</w:t>
+      </w:r>
+      <w:proofErr w:type="spellEnd"/>
+      <w:r>
+        <w:rPr>
+          <w:b/>
+          <w:lang w:val="pt-BR"/>
+        </w:rPr>
+        <w:t xml:space="preserve"> </w:t>
+      </w:r>
+      <w:proofErr w:type="spellStart"/>
+      <w:r>
+        <w:rPr>
+          <w:b/>
+          <w:lang w:val="pt-BR"/>
+        </w:rPr>
+        <w:t>Kobiyama</w:t>
+      </w:r>
+      <w:proofErr w:type="spellEnd"/>
+      <w:r>
+        <w:rPr>
+          <w:b/>
+          <w:lang w:val="pt-BR"/>
+        </w:rPr>
+        <w:t xml:space="preserve">; Pedro Luiz Borges </w:t>
+      </w:r>
+      <w:proofErr w:type="spellStart"/>
+      <w:r>
+        <w:rPr>
+          <w:b/>
+          <w:lang w:val="pt-BR"/>
+        </w:rPr>
+        <w:t>Chaffe</w:t>
+      </w:r>
+      <w:proofErr w:type="spellEnd"/>
+      <w:r>
+        <w:rPr>
+          <w:b/>
+          <w:lang w:val="pt-BR"/>
+        </w:rPr>
+        <w:t xml:space="preserve"> </w:t>
+      </w:r>
+      <w:r>
+        <w:rPr>
+          <w:lang w:val="pt-BR"/>
+        </w:rPr>
+        <w:t>EVAPOTRANSPIRAÇÃO</w:t>
+      </w:r>
+    </w:p>
+    <w:p>
+      <w:pPr>
+        <w:rPr>
+          <w:lang w:val="pt-BR"/>
+        </w:rPr>
+      </w:pPr>
+      <w:r>
+        <w:rPr>
+          <w:b/>
+          <w:lang w:val="pt-BR"/>
+        </w:rPr>
+        <w:t xml:space="preserve">Eliane </w:t>
+      </w:r>
+      <w:bookmarkStart w:id="0" w:name="_Hlk496652238"/>
+      <w:r>
+        <w:rPr>
+          <w:b/>
+          <w:lang w:val="pt-BR"/>
+        </w:rPr>
+        <w:t>Almeida</w:t>
+      </w:r>
       <w:bookmarkEnd w:id="0"/>
       <w:r>
         <w:rPr>
-          <w:lang w:val="pt-BR"/>
-        </w:rPr>
-        <w:t>EVAPOTRANSPIRAÇÃO</w:t>
-      </w:r>
+          <w:b/>
+          <w:lang w:val="pt-BR"/>
+        </w:rPr>
+        <w:t>;</w:t>
+      </w:r>
+      <w:r>
+        <w:rPr>
+          <w:b/>
+          <w:lang w:val="pt-BR"/>
+        </w:rPr>
+        <w:t xml:space="preserve"> Anna Clara </w:t>
+      </w:r>
+      <w:proofErr w:type="gramStart"/>
+      <w:r>
+        <w:rPr>
+          <w:b/>
+          <w:lang w:val="pt-BR"/>
+        </w:rPr>
+        <w:t>R</w:t>
+      </w:r>
+      <w:r>
+        <w:rPr>
+          <w:b/>
+          <w:lang w:val="pt-BR"/>
+        </w:rPr>
+        <w:t>osa</w:t>
+      </w:r>
+      <w:r>
+        <w:rPr>
+          <w:b/>
+          <w:lang w:val="pt-BR"/>
+        </w:rPr>
+        <w:t xml:space="preserve"> ;</w:t>
+      </w:r>
+      <w:proofErr w:type="gramEnd"/>
+      <w:r>
+        <w:rPr>
+          <w:b/>
+          <w:lang w:val="pt-BR"/>
+        </w:rPr>
+        <w:t xml:space="preserve"> Fernanda Cristina Lima Sales D</w:t>
+      </w:r>
+      <w:r>
+        <w:rPr>
+          <w:b/>
+          <w:lang w:val="pt-BR"/>
+        </w:rPr>
+        <w:t>ias</w:t>
+      </w:r>
+      <w:r>
+        <w:rPr>
+          <w:b/>
+          <w:lang w:val="pt-BR"/>
+        </w:rPr>
+        <w:t xml:space="preserve"> ; </w:t>
+      </w:r>
+      <w:proofErr w:type="spellStart"/>
+      <w:r>
+        <w:rPr>
+          <w:b/>
+          <w:lang w:val="pt-BR"/>
+        </w:rPr>
+        <w:t>Kathlen</w:t>
+      </w:r>
+      <w:proofErr w:type="spellEnd"/>
+      <w:r>
+        <w:rPr>
+          <w:b/>
+          <w:lang w:val="pt-BR"/>
+        </w:rPr>
+        <w:t xml:space="preserve"> Thais </w:t>
+      </w:r>
+      <w:proofErr w:type="spellStart"/>
+      <w:r>
+        <w:rPr>
+          <w:b/>
+          <w:lang w:val="pt-BR"/>
+        </w:rPr>
+        <w:t>Mariotto</w:t>
+      </w:r>
+      <w:proofErr w:type="spellEnd"/>
+      <w:r>
+        <w:rPr>
+          <w:b/>
+          <w:lang w:val="pt-BR"/>
+        </w:rPr>
+        <w:t xml:space="preserve"> B</w:t>
+      </w:r>
+      <w:r>
+        <w:rPr>
+          <w:b/>
+          <w:lang w:val="pt-BR"/>
+        </w:rPr>
+        <w:t>raz</w:t>
+      </w:r>
+      <w:r>
+        <w:rPr>
+          <w:b/>
+          <w:lang w:val="pt-BR"/>
+        </w:rPr>
+        <w:t xml:space="preserve"> ; Luana Teixeira Costa L</w:t>
+      </w:r>
+      <w:r>
+        <w:rPr>
+          <w:b/>
+          <w:lang w:val="pt-BR"/>
+        </w:rPr>
+        <w:t>ana</w:t>
+      </w:r>
+      <w:r>
+        <w:rPr>
+          <w:b/>
+          <w:lang w:val="pt-BR"/>
+        </w:rPr>
+        <w:t xml:space="preserve"> ; Olívia Castro do Espírito S</w:t>
+      </w:r>
+      <w:r>
+        <w:rPr>
+          <w:b/>
+          <w:lang w:val="pt-BR"/>
+        </w:rPr>
+        <w:t>anto</w:t>
+      </w:r>
+      <w:r>
+        <w:rPr>
+          <w:b/>
+          <w:lang w:val="pt-BR"/>
+        </w:rPr>
+        <w:t xml:space="preserve"> ; </w:t>
+      </w:r>
+      <w:proofErr w:type="spellStart"/>
+      <w:r>
+        <w:rPr>
+          <w:b/>
+          <w:lang w:val="pt-BR"/>
+        </w:rPr>
+        <w:t>Thays</w:t>
+      </w:r>
+      <w:proofErr w:type="spellEnd"/>
+      <w:r>
+        <w:rPr>
+          <w:b/>
+          <w:lang w:val="pt-BR"/>
+        </w:rPr>
+        <w:t xml:space="preserve"> Cristina </w:t>
+      </w:r>
+      <w:proofErr w:type="spellStart"/>
+      <w:r>
+        <w:rPr>
+          <w:b/>
+          <w:lang w:val="pt-BR"/>
+        </w:rPr>
+        <w:t>Bajur</w:t>
+      </w:r>
+      <w:proofErr w:type="spellEnd"/>
+      <w:r>
+        <w:rPr>
+          <w:b/>
+          <w:lang w:val="pt-BR"/>
+        </w:rPr>
+        <w:t xml:space="preserve"> S</w:t>
+      </w:r>
+      <w:r>
+        <w:rPr>
+          <w:b/>
+          <w:lang w:val="pt-BR"/>
+        </w:rPr>
+        <w:t>acramento</w:t>
+      </w:r>
+      <w:r>
+        <w:rPr>
+          <w:b/>
+          <w:lang w:val="pt-BR"/>
+        </w:rPr>
+        <w:t xml:space="preserve"> </w:t>
+      </w:r>
+      <w:r>
+        <w:rPr>
+          <w:lang w:val="pt-BR"/>
+        </w:rPr>
+        <w:t>ENERGIA SOLAR FOTOVOLTAICA: REVISÃO BIBLIOGRÁFICA</w:t>
+      </w:r>
+      <w:r>
+        <w:rPr>
+          <w:lang w:val="pt-BR"/>
+        </w:rPr>
+        <w:t>, 2016</w:t>
+      </w:r>
+      <w:bookmarkStart w:id="1" w:name="_GoBack"/>
+      <w:bookmarkEnd w:id="1"/>
     </w:p>
     <w:sectPr>
       <w:pgSz w:w="12240" w:h="15840"/>

</xml_diff>